<commit_message>
Lagt till ADC BT Gyrotext
</commit_message>
<xml_diff>
--- a/docs/BlueTooth beskrivande text.docx
+++ b/docs/BlueTooth beskrivande text.docx
@@ -6,18 +6,475 @@
       <w:pPr>
         <w:rPr>
           <w:b/>
-          <w:lang w:val="sv-SE"/>
+          <w:lang w:val="nb-NO"/>
         </w:rPr>
       </w:pPr>
       <w:r>
         <w:rPr>
           <w:b/>
-          <w:lang w:val="sv-SE"/>
-        </w:rPr>
-        <w:t>BlueTooth – modul namn här</w:t>
-      </w:r>
+          <w:lang w:val="nb-NO"/>
+        </w:rPr>
+        <w:t>BlueTooth</w:t>
+      </w:r>
+    </w:p>
+    <w:p>
+      <w:pPr>
+        <w:rPr>
+          <w:lang w:val="sv-SE"/>
+        </w:rPr>
+      </w:pPr>
+      <w:r>
+        <w:rPr>
+          <w:lang w:val="sv-SE"/>
+        </w:rPr>
+        <w:t xml:space="preserve">Roboten ska kunna skicka data till en persondator(PC) med hjälp av </w:t>
+      </w:r>
+      <w:proofErr w:type="spellStart"/>
+      <w:r>
+        <w:rPr>
+          <w:lang w:val="sv-SE"/>
+        </w:rPr>
+        <w:t>bluetooth</w:t>
+      </w:r>
+      <w:proofErr w:type="spellEnd"/>
+      <w:r>
+        <w:rPr>
+          <w:lang w:val="sv-SE"/>
+        </w:rPr>
+        <w:t xml:space="preserve">. Roboten kommer använda sig av </w:t>
+      </w:r>
+      <w:proofErr w:type="spellStart"/>
+      <w:r>
+        <w:rPr>
+          <w:lang w:val="sv-SE"/>
+        </w:rPr>
+        <w:t>Firefly</w:t>
+      </w:r>
+      <w:proofErr w:type="spellEnd"/>
+      <w:r>
+        <w:rPr>
+          <w:lang w:val="sv-SE"/>
+        </w:rPr>
+        <w:t xml:space="preserve"> modulen</w:t>
+      </w:r>
+      <w:r>
+        <w:rPr>
+          <w:lang w:val="sv-SE"/>
+        </w:rPr>
+        <w:t xml:space="preserve"> och persondatorn kommer använda sig av en </w:t>
+      </w:r>
+      <w:proofErr w:type="spellStart"/>
+      <w:r>
+        <w:rPr>
+          <w:lang w:val="sv-SE"/>
+        </w:rPr>
+        <w:t>bluetooth</w:t>
+      </w:r>
+      <w:proofErr w:type="spellEnd"/>
+      <w:r>
+        <w:rPr>
+          <w:lang w:val="sv-SE"/>
+        </w:rPr>
+        <w:t>-pinne</w:t>
+      </w:r>
+      <w:r>
+        <w:rPr>
+          <w:lang w:val="sv-SE"/>
+        </w:rPr>
+        <w:t xml:space="preserve"> för att skapa en </w:t>
+      </w:r>
+      <w:proofErr w:type="spellStart"/>
+      <w:r>
+        <w:rPr>
+          <w:lang w:val="sv-SE"/>
+        </w:rPr>
+        <w:t>bluetooth</w:t>
+      </w:r>
+      <w:proofErr w:type="spellEnd"/>
+      <w:r>
+        <w:rPr>
+          <w:lang w:val="sv-SE"/>
+        </w:rPr>
+        <w:t xml:space="preserve"> länk mellan de</w:t>
+      </w:r>
+      <w:r>
+        <w:rPr>
+          <w:lang w:val="sv-SE"/>
+        </w:rPr>
+        <w:t xml:space="preserve">. </w:t>
+      </w:r>
+      <w:r>
+        <w:rPr>
+          <w:lang w:val="sv-SE"/>
+        </w:rPr>
+        <w:t xml:space="preserve">För att </w:t>
+      </w:r>
+      <w:proofErr w:type="spellStart"/>
+      <w:r>
+        <w:rPr>
+          <w:lang w:val="sv-SE"/>
+        </w:rPr>
+        <w:t>FireFly</w:t>
+      </w:r>
+      <w:proofErr w:type="spellEnd"/>
+      <w:r>
+        <w:rPr>
+          <w:lang w:val="sv-SE"/>
+        </w:rPr>
+        <w:t xml:space="preserve"> ska kunna ansluta till en </w:t>
+      </w:r>
+      <w:r>
+        <w:rPr>
+          <w:lang w:val="sv-SE"/>
+        </w:rPr>
+        <w:t xml:space="preserve">dator behöver </w:t>
+      </w:r>
+      <w:proofErr w:type="spellStart"/>
+      <w:r>
+        <w:rPr>
+          <w:lang w:val="sv-SE"/>
+        </w:rPr>
+        <w:t>bluetooth</w:t>
+      </w:r>
+      <w:proofErr w:type="spellEnd"/>
+      <w:r>
+        <w:rPr>
+          <w:lang w:val="sv-SE"/>
+        </w:rPr>
+        <w:t xml:space="preserve"> </w:t>
+      </w:r>
+      <w:proofErr w:type="spellStart"/>
+      <w:r>
+        <w:rPr>
+          <w:lang w:val="sv-SE"/>
+        </w:rPr>
+        <w:t>moduel</w:t>
+      </w:r>
+      <w:proofErr w:type="spellEnd"/>
+      <w:r>
+        <w:rPr>
+          <w:lang w:val="sv-SE"/>
+        </w:rPr>
+        <w:t xml:space="preserve"> </w:t>
+      </w:r>
+      <w:r>
+        <w:rPr>
+          <w:lang w:val="sv-SE"/>
+        </w:rPr>
+        <w:t xml:space="preserve">använda </w:t>
+      </w:r>
+      <w:r>
+        <w:rPr>
+          <w:lang w:val="sv-SE"/>
+        </w:rPr>
+        <w:t>RS232-kommunikation.</w:t>
+      </w:r>
+      <w:r>
+        <w:rPr>
+          <w:lang w:val="sv-SE"/>
+        </w:rPr>
+        <w:t xml:space="preserve"> Då roboten använder sig av 5 volts logik behövs en MAX232</w:t>
+      </w:r>
+      <w:r>
+        <w:rPr>
+          <w:lang w:val="sv-SE"/>
+        </w:rPr>
+        <w:t xml:space="preserve"> krets</w:t>
+      </w:r>
+      <w:r>
+        <w:rPr>
+          <w:lang w:val="sv-SE"/>
+        </w:rPr>
+        <w:t xml:space="preserve"> för att omvandla kommunikationssignalerna till +/- 12V.</w:t>
+      </w:r>
+      <w:r>
+        <w:rPr>
+          <w:lang w:val="sv-SE"/>
+        </w:rPr>
+        <w:t xml:space="preserve"> (Det står att detta behövs om man skicka data långt, behöver vi det?)</w:t>
+      </w:r>
+    </w:p>
+    <w:p>
+      <w:pPr>
+        <w:rPr>
+          <w:lang w:val="sv-SE"/>
+        </w:rPr>
+      </w:pPr>
+    </w:p>
+    <w:p>
+      <w:pPr>
+        <w:rPr>
+          <w:b/>
+          <w:lang w:val="sv-SE"/>
+        </w:rPr>
+      </w:pPr>
+      <w:r>
+        <w:rPr>
+          <w:b/>
+          <w:lang w:val="sv-SE"/>
+        </w:rPr>
+        <w:t>Parametrar</w:t>
+      </w:r>
+    </w:p>
+    <w:p>
+      <w:pPr>
+        <w:rPr>
+          <w:lang w:val="sv-SE"/>
+        </w:rPr>
+      </w:pPr>
+      <w:r>
+        <w:rPr>
+          <w:lang w:val="sv-SE"/>
+        </w:rPr>
+        <w:t>(</w:t>
+      </w:r>
+      <w:r>
+        <w:rPr>
+          <w:lang w:val="sv-SE"/>
+        </w:rPr>
+        <w:t xml:space="preserve">Då </w:t>
+      </w:r>
+      <w:proofErr w:type="spellStart"/>
+      <w:r>
+        <w:rPr>
+          <w:lang w:val="sv-SE"/>
+        </w:rPr>
+        <w:t>bluetooth</w:t>
+      </w:r>
+      <w:proofErr w:type="spellEnd"/>
+      <w:r>
+        <w:rPr>
+          <w:lang w:val="sv-SE"/>
+        </w:rPr>
+        <w:t xml:space="preserve"> modulen är kopplad till Målsökningsenhetens UART behöver vi använda</w:t>
+      </w:r>
+      <w:r>
+        <w:rPr>
+          <w:lang w:val="sv-SE"/>
+        </w:rPr>
+        <w:t xml:space="preserve"> </w:t>
+      </w:r>
+      <w:r>
+        <w:rPr>
+          <w:lang w:val="sv-SE"/>
+        </w:rPr>
+        <w:t>de parametrar som UART använder</w:t>
+      </w:r>
+      <w:proofErr w:type="gramStart"/>
+      <w:r>
+        <w:rPr>
+          <w:lang w:val="sv-SE"/>
+        </w:rPr>
+        <w:t>???</w:t>
+      </w:r>
+      <w:proofErr w:type="gramEnd"/>
+      <w:r>
+        <w:rPr>
+          <w:lang w:val="sv-SE"/>
+        </w:rPr>
+        <w:t>)</w:t>
+      </w:r>
+    </w:p>
+    <w:p>
+      <w:pPr>
+        <w:spacing w:line="240" w:lineRule="auto"/>
+        <w:rPr>
+          <w:lang w:val="sv-SE"/>
+        </w:rPr>
+      </w:pPr>
+      <w:r>
+        <w:rPr>
+          <w:lang w:val="sv-SE"/>
+        </w:rPr>
+        <w:t>BAUD/BPS:</w:t>
+      </w:r>
+      <w:r>
+        <w:rPr>
+          <w:lang w:val="sv-SE"/>
+        </w:rPr>
+        <w:tab/>
+        <w:t>4800</w:t>
+      </w:r>
+    </w:p>
+    <w:p>
+      <w:pPr>
+        <w:spacing w:line="240" w:lineRule="auto"/>
+        <w:rPr>
+          <w:lang w:val="sv-SE"/>
+        </w:rPr>
+      </w:pPr>
+      <w:r>
+        <w:rPr>
+          <w:lang w:val="sv-SE"/>
+        </w:rPr>
+        <w:t xml:space="preserve">Databitar: </w:t>
+      </w:r>
+      <w:r>
+        <w:rPr>
+          <w:lang w:val="sv-SE"/>
+        </w:rPr>
+        <w:tab/>
+      </w:r>
+      <w:r>
+        <w:rPr>
+          <w:lang w:val="sv-SE"/>
+        </w:rPr>
+        <w:t>8</w:t>
+      </w:r>
+      <w:r>
+        <w:rPr>
+          <w:lang w:val="sv-SE"/>
+        </w:rPr>
+        <w:tab/>
+        <w:t>(KAN DETTA BLI KONSTIGT DÅ UART HAR 9 DATABITAR</w:t>
+      </w:r>
+      <w:proofErr w:type="gramStart"/>
+      <w:r>
+        <w:rPr>
+          <w:lang w:val="sv-SE"/>
+        </w:rPr>
+        <w:t>???</w:t>
+      </w:r>
+      <w:proofErr w:type="gramEnd"/>
+      <w:r>
+        <w:rPr>
+          <w:lang w:val="sv-SE"/>
+        </w:rPr>
+        <w:t>)</w:t>
+      </w:r>
+    </w:p>
+    <w:p>
+      <w:pPr>
+        <w:spacing w:line="240" w:lineRule="auto"/>
+        <w:rPr>
+          <w:lang w:val="sv-SE"/>
+        </w:rPr>
+      </w:pPr>
+      <w:r>
+        <w:rPr>
+          <w:lang w:val="sv-SE"/>
+        </w:rPr>
+        <w:t>Paritet:</w:t>
+      </w:r>
+      <w:r>
+        <w:rPr>
+          <w:lang w:val="sv-SE"/>
+        </w:rPr>
+        <w:tab/>
+      </w:r>
+      <w:r>
+        <w:rPr>
+          <w:lang w:val="sv-SE"/>
+        </w:rPr>
+        <w:tab/>
+      </w:r>
+      <w:proofErr w:type="gramStart"/>
+      <w:r>
+        <w:rPr>
+          <w:lang w:val="sv-SE"/>
+        </w:rPr>
+        <w:t>N</w:t>
+      </w:r>
+      <w:r>
+        <w:rPr>
+          <w:lang w:val="sv-SE"/>
+        </w:rPr>
+        <w:t xml:space="preserve"> </w:t>
+      </w:r>
+      <w:r>
+        <w:rPr>
+          <w:lang w:val="sv-SE"/>
+        </w:rPr>
+        <w:t>( ingen</w:t>
+      </w:r>
+      <w:proofErr w:type="gramEnd"/>
+      <w:r>
+        <w:rPr>
+          <w:lang w:val="sv-SE"/>
+        </w:rPr>
+        <w:t xml:space="preserve"> paritets bit)</w:t>
+      </w:r>
+    </w:p>
+    <w:p>
+      <w:pPr>
+        <w:spacing w:line="240" w:lineRule="auto"/>
+        <w:rPr>
+          <w:lang w:val="sv-SE"/>
+        </w:rPr>
+      </w:pPr>
+      <w:r>
+        <w:rPr>
+          <w:lang w:val="sv-SE"/>
+        </w:rPr>
+        <w:t>Stoppbitar:</w:t>
+      </w:r>
+      <w:r>
+        <w:rPr>
+          <w:lang w:val="sv-SE"/>
+        </w:rPr>
+        <w:tab/>
+        <w:t>1</w:t>
+      </w:r>
+    </w:p>
+    <w:p>
+      <w:pPr>
+        <w:rPr>
+          <w:lang w:val="sv-SE"/>
+        </w:rPr>
+      </w:pPr>
       <w:bookmarkStart w:id="0" w:name="_GoBack"/>
       <w:bookmarkEnd w:id="0"/>
+    </w:p>
+    <w:p>
+      <w:pPr>
+        <w:rPr>
+          <w:b/>
+          <w:lang w:val="sv-SE"/>
+        </w:rPr>
+      </w:pPr>
+      <w:r>
+        <w:rPr>
+          <w:b/>
+          <w:lang w:val="sv-SE"/>
+        </w:rPr>
+        <w:t>Aktivering av virtuell länk</w:t>
+      </w:r>
+    </w:p>
+    <w:p>
+      <w:pPr>
+        <w:rPr>
+          <w:lang w:val="sv-SE"/>
+        </w:rPr>
+      </w:pPr>
+      <w:r>
+        <w:rPr>
+          <w:lang w:val="sv-SE"/>
+        </w:rPr>
+        <w:t xml:space="preserve">Vi följer hänvisningarna på </w:t>
+      </w:r>
+      <w:proofErr w:type="spellStart"/>
+      <w:r>
+        <w:rPr>
+          <w:lang w:val="sv-SE"/>
+        </w:rPr>
+        <w:t>vanhedens</w:t>
+      </w:r>
+      <w:proofErr w:type="spellEnd"/>
+      <w:r>
+        <w:rPr>
+          <w:lang w:val="sv-SE"/>
+        </w:rPr>
+        <w:t xml:space="preserve"> hemsida om </w:t>
+      </w:r>
+      <w:hyperlink r:id="rId6" w:history="1">
+        <w:r>
+          <w:rPr>
+            <w:rStyle w:val="Hyperlnk"/>
+            <w:lang w:val="sv-SE"/>
+          </w:rPr>
+          <w:t>Bluetooth</w:t>
+        </w:r>
+      </w:hyperlink>
     </w:p>
     <w:sectPr>
       <w:pgSz w:w="12240" w:h="15840"/>
@@ -27,6 +484,127 @@
     </w:sectPr>
   </w:body>
 </w:document>
+</file>
+
+<file path=word/numbering.xml><?xml version="1.0" encoding="utf-8"?>
+<w:numbering xmlns:wpc="http://schemas.microsoft.com/office/word/2010/wordprocessingCanvas" xmlns:mc="http://schemas.openxmlformats.org/markup-compatibility/2006" xmlns:o="urn:schemas-microsoft-com:office:office" xmlns:r="http://schemas.openxmlformats.org/officeDocument/2006/relationships" xmlns:m="http://schemas.openxmlformats.org/officeDocument/2006/math" xmlns:v="urn:schemas-microsoft-com:vml" xmlns:wp14="http://schemas.microsoft.com/office/word/2010/wordprocessingDrawing" xmlns:wp="http://schemas.openxmlformats.org/drawingml/2006/wordprocessingDrawing" xmlns:w10="urn:schemas-microsoft-com:office:word" xmlns:w="http://schemas.openxmlformats.org/wordprocessingml/2006/main" xmlns:w14="http://schemas.microsoft.com/office/word/2010/wordml" xmlns:w15="http://schemas.microsoft.com/office/word/2012/wordml" xmlns:wpg="http://schemas.microsoft.com/office/word/2010/wordprocessingGroup" xmlns:wpi="http://schemas.microsoft.com/office/word/2010/wordprocessingInk" xmlns:wne="http://schemas.microsoft.com/office/word/2006/wordml" xmlns:wps="http://schemas.microsoft.com/office/word/2010/wordprocessingShape" mc:Ignorable="w14 w15 wp14">
+  <w:abstractNum w:abstractNumId="0" w15:restartNumberingAfterBreak="0">
+    <w:nsid w:val="156C790E"/>
+    <w:multiLevelType w:val="hybridMultilevel"/>
+    <w:tmpl w:val="A3466012"/>
+    <w:lvl w:ilvl="0" w:tplc="04090001">
+      <w:start w:val="1"/>
+      <w:numFmt w:val="bullet"/>
+      <w:lvlText w:val=""/>
+      <w:lvlJc w:val="left"/>
+      <w:pPr>
+        <w:ind w:left="720" w:hanging="360"/>
+      </w:pPr>
+      <w:rPr>
+        <w:rFonts w:ascii="Symbol" w:hAnsi="Symbol" w:hint="default"/>
+      </w:rPr>
+    </w:lvl>
+    <w:lvl w:ilvl="1" w:tplc="04090003" w:tentative="1">
+      <w:start w:val="1"/>
+      <w:numFmt w:val="bullet"/>
+      <w:lvlText w:val="o"/>
+      <w:lvlJc w:val="left"/>
+      <w:pPr>
+        <w:ind w:left="1440" w:hanging="360"/>
+      </w:pPr>
+      <w:rPr>
+        <w:rFonts w:ascii="Courier New" w:hAnsi="Courier New" w:cs="Courier New" w:hint="default"/>
+      </w:rPr>
+    </w:lvl>
+    <w:lvl w:ilvl="2" w:tplc="04090005" w:tentative="1">
+      <w:start w:val="1"/>
+      <w:numFmt w:val="bullet"/>
+      <w:lvlText w:val=""/>
+      <w:lvlJc w:val="left"/>
+      <w:pPr>
+        <w:ind w:left="2160" w:hanging="360"/>
+      </w:pPr>
+      <w:rPr>
+        <w:rFonts w:ascii="Wingdings" w:hAnsi="Wingdings" w:hint="default"/>
+      </w:rPr>
+    </w:lvl>
+    <w:lvl w:ilvl="3" w:tplc="04090001" w:tentative="1">
+      <w:start w:val="1"/>
+      <w:numFmt w:val="bullet"/>
+      <w:lvlText w:val=""/>
+      <w:lvlJc w:val="left"/>
+      <w:pPr>
+        <w:ind w:left="2880" w:hanging="360"/>
+      </w:pPr>
+      <w:rPr>
+        <w:rFonts w:ascii="Symbol" w:hAnsi="Symbol" w:hint="default"/>
+      </w:rPr>
+    </w:lvl>
+    <w:lvl w:ilvl="4" w:tplc="04090003" w:tentative="1">
+      <w:start w:val="1"/>
+      <w:numFmt w:val="bullet"/>
+      <w:lvlText w:val="o"/>
+      <w:lvlJc w:val="left"/>
+      <w:pPr>
+        <w:ind w:left="3600" w:hanging="360"/>
+      </w:pPr>
+      <w:rPr>
+        <w:rFonts w:ascii="Courier New" w:hAnsi="Courier New" w:cs="Courier New" w:hint="default"/>
+      </w:rPr>
+    </w:lvl>
+    <w:lvl w:ilvl="5" w:tplc="04090005" w:tentative="1">
+      <w:start w:val="1"/>
+      <w:numFmt w:val="bullet"/>
+      <w:lvlText w:val=""/>
+      <w:lvlJc w:val="left"/>
+      <w:pPr>
+        <w:ind w:left="4320" w:hanging="360"/>
+      </w:pPr>
+      <w:rPr>
+        <w:rFonts w:ascii="Wingdings" w:hAnsi="Wingdings" w:hint="default"/>
+      </w:rPr>
+    </w:lvl>
+    <w:lvl w:ilvl="6" w:tplc="04090001" w:tentative="1">
+      <w:start w:val="1"/>
+      <w:numFmt w:val="bullet"/>
+      <w:lvlText w:val=""/>
+      <w:lvlJc w:val="left"/>
+      <w:pPr>
+        <w:ind w:left="5040" w:hanging="360"/>
+      </w:pPr>
+      <w:rPr>
+        <w:rFonts w:ascii="Symbol" w:hAnsi="Symbol" w:hint="default"/>
+      </w:rPr>
+    </w:lvl>
+    <w:lvl w:ilvl="7" w:tplc="04090003" w:tentative="1">
+      <w:start w:val="1"/>
+      <w:numFmt w:val="bullet"/>
+      <w:lvlText w:val="o"/>
+      <w:lvlJc w:val="left"/>
+      <w:pPr>
+        <w:ind w:left="5760" w:hanging="360"/>
+      </w:pPr>
+      <w:rPr>
+        <w:rFonts w:ascii="Courier New" w:hAnsi="Courier New" w:cs="Courier New" w:hint="default"/>
+      </w:rPr>
+    </w:lvl>
+    <w:lvl w:ilvl="8" w:tplc="04090005" w:tentative="1">
+      <w:start w:val="1"/>
+      <w:numFmt w:val="bullet"/>
+      <w:lvlText w:val=""/>
+      <w:lvlJc w:val="left"/>
+      <w:pPr>
+        <w:ind w:left="6480" w:hanging="360"/>
+      </w:pPr>
+      <w:rPr>
+        <w:rFonts w:ascii="Wingdings" w:hAnsi="Wingdings" w:hint="default"/>
+      </w:rPr>
+    </w:lvl>
+  </w:abstractNum>
+  <w:num w:numId="1">
+    <w:abstractNumId w:val="0"/>
+  </w:num>
+</w:numbering>
 </file>
 
 <file path=word/styles.xml><?xml version="1.0" encoding="utf-8"?>
@@ -450,6 +1028,28 @@
     <w:semiHidden/>
     <w:unhideWhenUsed/>
   </w:style>
+  <w:style w:type="paragraph" w:styleId="Liststycke">
+    <w:name w:val="List Paragraph"/>
+    <w:basedOn w:val="Normal"/>
+    <w:uiPriority w:val="34"/>
+    <w:qFormat/>
+    <w:rsid w:val="00AA1B69"/>
+    <w:pPr>
+      <w:ind w:left="720"/>
+      <w:contextualSpacing/>
+    </w:pPr>
+  </w:style>
+  <w:style w:type="character" w:styleId="Hyperlnk">
+    <w:name w:val="Hyperlink"/>
+    <w:basedOn w:val="Standardstycketeckensnitt"/>
+    <w:uiPriority w:val="99"/>
+    <w:unhideWhenUsed/>
+    <w:rsid w:val="00DD6903"/>
+    <w:rPr>
+      <w:color w:val="0563C1" w:themeColor="hyperlink"/>
+      <w:u w:val="single"/>
+    </w:rPr>
+  </w:style>
 </w:styles>
 </file>
 
@@ -712,4 +1312,16 @@
     </a:ext>
   </a:extLst>
 </a:theme>
+</file>
+
+<file path=customXml/item1.xml><?xml version="1.0" encoding="utf-8"?>
+<b:Sources xmlns:b="http://schemas.openxmlformats.org/officeDocument/2006/bibliography" xmlns="http://schemas.openxmlformats.org/officeDocument/2006/bibliography" SelectedStyle="\APASixthEditionOfficeOnline.xsl" StyleName="APA" Version="6"/>
+</file>
+
+<file path=customXml/itemProps1.xml><?xml version="1.0" encoding="utf-8"?>
+<ds:datastoreItem xmlns:ds="http://schemas.openxmlformats.org/officeDocument/2006/customXml" ds:itemID="{97BACA91-C1B7-4A8D-A70D-FFE8B7E8308F}">
+  <ds:schemaRefs>
+    <ds:schemaRef ds:uri="http://schemas.openxmlformats.org/officeDocument/2006/bibliography"/>
+  </ds:schemaRefs>
+</ds:datastoreItem>
 </file>
</xml_diff>

<commit_message>
lagt till sker i designspec
</commit_message>
<xml_diff>
--- a/docs/BlueTooth beskrivande text.docx
+++ b/docs/BlueTooth beskrivande text.docx
@@ -9,6 +9,7 @@
           <w:lang w:val="nb-NO"/>
         </w:rPr>
       </w:pPr>
+      <w:bookmarkStart w:id="0" w:name="_GoBack"/>
       <w:r>
         <w:rPr>
           <w:b/>
@@ -27,75 +28,19 @@
         <w:rPr>
           <w:lang w:val="sv-SE"/>
         </w:rPr>
-        <w:t xml:space="preserve">Roboten ska kunna skicka data till en persondator(PC) med hjälp av </w:t>
-      </w:r>
-      <w:proofErr w:type="spellStart"/>
-      <w:r>
-        <w:rPr>
-          <w:lang w:val="sv-SE"/>
-        </w:rPr>
-        <w:t>bluetooth</w:t>
-      </w:r>
-      <w:proofErr w:type="spellEnd"/>
-      <w:r>
-        <w:rPr>
-          <w:lang w:val="sv-SE"/>
-        </w:rPr>
-        <w:t xml:space="preserve">. Roboten kommer använda sig av </w:t>
-      </w:r>
-      <w:proofErr w:type="spellStart"/>
-      <w:r>
-        <w:rPr>
-          <w:lang w:val="sv-SE"/>
-        </w:rPr>
-        <w:t>Firefly</w:t>
-      </w:r>
-      <w:proofErr w:type="spellEnd"/>
-      <w:r>
-        <w:rPr>
-          <w:lang w:val="sv-SE"/>
-        </w:rPr>
-        <w:t xml:space="preserve"> modulen</w:t>
-      </w:r>
-      <w:r>
-        <w:rPr>
-          <w:lang w:val="sv-SE"/>
-        </w:rPr>
-        <w:t xml:space="preserve"> och persondatorn kommer använda sig av en </w:t>
-      </w:r>
-      <w:proofErr w:type="spellStart"/>
-      <w:r>
-        <w:rPr>
-          <w:lang w:val="sv-SE"/>
-        </w:rPr>
-        <w:t>bluetooth</w:t>
-      </w:r>
-      <w:proofErr w:type="spellEnd"/>
-      <w:r>
-        <w:rPr>
-          <w:lang w:val="sv-SE"/>
-        </w:rPr>
-        <w:t>-pinne</w:t>
-      </w:r>
-      <w:r>
-        <w:rPr>
-          <w:lang w:val="sv-SE"/>
-        </w:rPr>
-        <w:t xml:space="preserve"> för att skapa en </w:t>
-      </w:r>
-      <w:proofErr w:type="spellStart"/>
-      <w:r>
-        <w:rPr>
-          <w:lang w:val="sv-SE"/>
-        </w:rPr>
-        <w:t>bluetooth</w:t>
-      </w:r>
-      <w:proofErr w:type="spellEnd"/>
-      <w:r>
-        <w:rPr>
-          <w:lang w:val="sv-SE"/>
-        </w:rPr>
-        <w:t xml:space="preserve"> länk mellan de</w:t>
+        <w:t>Roboten ska kunna skicka data till en persondator(PC) med hjälp av bluetooth. Roboten kommer använda sig av Firefly modulen</w:t>
+      </w:r>
+      <w:r>
+        <w:rPr>
+          <w:lang w:val="sv-SE"/>
+        </w:rPr>
+        <w:t xml:space="preserve"> och persondatorn kommer använda sig av en bluetooth-pinne</w:t>
+      </w:r>
+      <w:r>
+        <w:rPr>
+          <w:lang w:val="sv-SE"/>
+        </w:rPr>
+        <w:t xml:space="preserve"> för att skapa en bluetooth länk mellan de</w:t>
       </w:r>
       <w:r>
         <w:rPr>
@@ -107,55 +52,25 @@
         <w:rPr>
           <w:lang w:val="sv-SE"/>
         </w:rPr>
-        <w:t xml:space="preserve">För att </w:t>
-      </w:r>
-      <w:proofErr w:type="spellStart"/>
-      <w:r>
-        <w:rPr>
-          <w:lang w:val="sv-SE"/>
-        </w:rPr>
-        <w:t>FireFly</w:t>
-      </w:r>
-      <w:proofErr w:type="spellEnd"/>
-      <w:r>
-        <w:rPr>
-          <w:lang w:val="sv-SE"/>
-        </w:rPr>
-        <w:t xml:space="preserve"> ska kunna ansluta till en </w:t>
-      </w:r>
-      <w:r>
-        <w:rPr>
-          <w:lang w:val="sv-SE"/>
-        </w:rPr>
-        <w:t xml:space="preserve">dator behöver </w:t>
-      </w:r>
-      <w:proofErr w:type="spellStart"/>
-      <w:r>
-        <w:rPr>
-          <w:lang w:val="sv-SE"/>
-        </w:rPr>
-        <w:t>bluetooth</w:t>
-      </w:r>
-      <w:proofErr w:type="spellEnd"/>
+        <w:t xml:space="preserve">För att FireFly ska kunna ansluta till en </w:t>
+      </w:r>
+      <w:r>
+        <w:rPr>
+          <w:lang w:val="sv-SE"/>
+        </w:rPr>
+        <w:t>dator behöver bluetooth</w:t>
+      </w:r>
       <w:r>
         <w:rPr>
           <w:lang w:val="sv-SE"/>
         </w:rPr>
         <w:t xml:space="preserve"> </w:t>
       </w:r>
-      <w:proofErr w:type="spellStart"/>
-      <w:r>
-        <w:rPr>
-          <w:lang w:val="sv-SE"/>
-        </w:rPr>
-        <w:t>moduel</w:t>
-      </w:r>
-      <w:proofErr w:type="spellEnd"/>
-      <w:r>
-        <w:rPr>
-          <w:lang w:val="sv-SE"/>
-        </w:rPr>
-        <w:t xml:space="preserve"> </w:t>
+      <w:r>
+        <w:rPr>
+          <w:lang w:val="sv-SE"/>
+        </w:rPr>
+        <w:t xml:space="preserve">moduel </w:t>
       </w:r>
       <w:r>
         <w:rPr>
@@ -185,235 +100,157 @@
         <w:rPr>
           <w:lang w:val="sv-SE"/>
         </w:rPr>
-        <w:t xml:space="preserve"> för att omvandla kommunikationssignalerna till +/- 12V.</w:t>
-      </w:r>
-      <w:r>
-        <w:rPr>
-          <w:lang w:val="sv-SE"/>
-        </w:rPr>
-        <w:t xml:space="preserve"> (Det står att detta behövs om man skicka data långt, behöver vi det?)</w:t>
+        <w:t xml:space="preserve"> för att omvandla kommunikationssignalerna till +/- 12V</w:t>
       </w:r>
     </w:p>
     <w:p>
       <w:pPr>
         <w:rPr>
-          <w:lang w:val="sv-SE"/>
-        </w:rPr>
-      </w:pPr>
+          <w:b/>
+          <w:lang w:val="sv-SE"/>
+        </w:rPr>
+      </w:pPr>
+      <w:r>
+        <w:rPr>
+          <w:b/>
+          <w:lang w:val="sv-SE"/>
+        </w:rPr>
+        <w:t>Parametrar</w:t>
+      </w:r>
     </w:p>
     <w:p>
       <w:pPr>
-        <w:rPr>
-          <w:b/>
-          <w:lang w:val="sv-SE"/>
-        </w:rPr>
-      </w:pPr>
-      <w:r>
-        <w:rPr>
-          <w:b/>
-          <w:lang w:val="sv-SE"/>
-        </w:rPr>
-        <w:t>Parametrar</w:t>
+        <w:spacing w:after="0" w:line="240" w:lineRule="auto"/>
+        <w:rPr>
+          <w:lang w:val="sv-SE"/>
+        </w:rPr>
+      </w:pPr>
+      <w:r>
+        <w:rPr>
+          <w:lang w:val="sv-SE"/>
+        </w:rPr>
+        <w:t>BAUD/BPS:</w:t>
+      </w:r>
+      <w:r>
+        <w:rPr>
+          <w:lang w:val="sv-SE"/>
+        </w:rPr>
+        <w:tab/>
+        <w:t>4800</w:t>
       </w:r>
     </w:p>
     <w:p>
       <w:pPr>
-        <w:rPr>
-          <w:lang w:val="sv-SE"/>
-        </w:rPr>
-      </w:pPr>
-      <w:r>
-        <w:rPr>
-          <w:lang w:val="sv-SE"/>
-        </w:rPr>
-        <w:t>(</w:t>
-      </w:r>
-      <w:r>
-        <w:rPr>
-          <w:lang w:val="sv-SE"/>
-        </w:rPr>
-        <w:t xml:space="preserve">Då </w:t>
-      </w:r>
-      <w:proofErr w:type="spellStart"/>
-      <w:r>
-        <w:rPr>
-          <w:lang w:val="sv-SE"/>
-        </w:rPr>
-        <w:t>bluetooth</w:t>
-      </w:r>
-      <w:proofErr w:type="spellEnd"/>
-      <w:r>
-        <w:rPr>
-          <w:lang w:val="sv-SE"/>
-        </w:rPr>
-        <w:t xml:space="preserve"> modulen är kopplad till Målsökningsenhetens UART behöver vi använda</w:t>
-      </w:r>
-      <w:r>
-        <w:rPr>
-          <w:lang w:val="sv-SE"/>
-        </w:rPr>
-        <w:t xml:space="preserve"> </w:t>
-      </w:r>
-      <w:r>
-        <w:rPr>
-          <w:lang w:val="sv-SE"/>
-        </w:rPr>
-        <w:t>de parametrar som UART använder</w:t>
-      </w:r>
-      <w:proofErr w:type="gramStart"/>
-      <w:r>
-        <w:rPr>
-          <w:lang w:val="sv-SE"/>
-        </w:rPr>
-        <w:t>???</w:t>
-      </w:r>
-      <w:proofErr w:type="gramEnd"/>
-      <w:r>
-        <w:rPr>
-          <w:lang w:val="sv-SE"/>
-        </w:rPr>
-        <w:t>)</w:t>
+        <w:spacing w:after="0" w:line="240" w:lineRule="auto"/>
+        <w:rPr>
+          <w:lang w:val="sv-SE"/>
+        </w:rPr>
+      </w:pPr>
+      <w:r>
+        <w:rPr>
+          <w:lang w:val="sv-SE"/>
+        </w:rPr>
+        <w:t xml:space="preserve">Databitar: </w:t>
+      </w:r>
+      <w:r>
+        <w:rPr>
+          <w:lang w:val="sv-SE"/>
+        </w:rPr>
+        <w:tab/>
+      </w:r>
+      <w:r>
+        <w:rPr>
+          <w:lang w:val="sv-SE"/>
+        </w:rPr>
+        <w:t>9</w:t>
+      </w:r>
+      <w:r>
+        <w:rPr>
+          <w:lang w:val="sv-SE"/>
+        </w:rPr>
+        <w:tab/>
       </w:r>
     </w:p>
     <w:p>
       <w:pPr>
-        <w:spacing w:line="240" w:lineRule="auto"/>
-        <w:rPr>
-          <w:lang w:val="sv-SE"/>
-        </w:rPr>
-      </w:pPr>
-      <w:r>
-        <w:rPr>
-          <w:lang w:val="sv-SE"/>
-        </w:rPr>
-        <w:t>BAUD/BPS:</w:t>
+        <w:spacing w:after="0" w:line="240" w:lineRule="auto"/>
+        <w:rPr>
+          <w:lang w:val="sv-SE"/>
+        </w:rPr>
+      </w:pPr>
+      <w:r>
+        <w:rPr>
+          <w:lang w:val="sv-SE"/>
+        </w:rPr>
+        <w:t>Paritet:</w:t>
       </w:r>
       <w:r>
         <w:rPr>
           <w:lang w:val="sv-SE"/>
         </w:rPr>
         <w:tab/>
-        <w:t>4800</w:t>
+      </w:r>
+      <w:r>
+        <w:rPr>
+          <w:lang w:val="sv-SE"/>
+        </w:rPr>
+        <w:tab/>
+        <w:t>N</w:t>
+      </w:r>
+      <w:r>
+        <w:rPr>
+          <w:lang w:val="sv-SE"/>
+        </w:rPr>
+        <w:t xml:space="preserve"> </w:t>
+      </w:r>
+      <w:r>
+        <w:rPr>
+          <w:lang w:val="sv-SE"/>
+        </w:rPr>
+        <w:t>( ingen paritets bit)</w:t>
       </w:r>
     </w:p>
     <w:p>
       <w:pPr>
-        <w:spacing w:line="240" w:lineRule="auto"/>
-        <w:rPr>
-          <w:lang w:val="sv-SE"/>
-        </w:rPr>
-      </w:pPr>
-      <w:r>
-        <w:rPr>
-          <w:lang w:val="sv-SE"/>
-        </w:rPr>
-        <w:t xml:space="preserve">Databitar: </w:t>
+        <w:spacing w:after="0" w:line="240" w:lineRule="auto"/>
+        <w:rPr>
+          <w:lang w:val="sv-SE"/>
+        </w:rPr>
+      </w:pPr>
+      <w:r>
+        <w:rPr>
+          <w:lang w:val="sv-SE"/>
+        </w:rPr>
+        <w:t>Stoppbitar:</w:t>
       </w:r>
       <w:r>
         <w:rPr>
           <w:lang w:val="sv-SE"/>
         </w:rPr>
         <w:tab/>
-      </w:r>
-      <w:r>
-        <w:rPr>
-          <w:lang w:val="sv-SE"/>
-        </w:rPr>
-        <w:t>8</w:t>
-      </w:r>
-      <w:r>
-        <w:rPr>
-          <w:lang w:val="sv-SE"/>
-        </w:rPr>
-        <w:tab/>
-        <w:t>(KAN DETTA BLI KONSTIGT DÅ UART HAR 9 DATABITAR</w:t>
-      </w:r>
-      <w:proofErr w:type="gramStart"/>
-      <w:r>
-        <w:rPr>
-          <w:lang w:val="sv-SE"/>
-        </w:rPr>
-        <w:t>???</w:t>
-      </w:r>
-      <w:proofErr w:type="gramEnd"/>
-      <w:r>
-        <w:rPr>
-          <w:lang w:val="sv-SE"/>
-        </w:rPr>
-        <w:t>)</w:t>
+        <w:t>1</w:t>
       </w:r>
     </w:p>
     <w:p>
       <w:pPr>
-        <w:spacing w:line="240" w:lineRule="auto"/>
-        <w:rPr>
-          <w:lang w:val="sv-SE"/>
-        </w:rPr>
-      </w:pPr>
-      <w:r>
-        <w:rPr>
-          <w:lang w:val="sv-SE"/>
-        </w:rPr>
-        <w:t>Paritet:</w:t>
-      </w:r>
-      <w:r>
-        <w:rPr>
-          <w:lang w:val="sv-SE"/>
-        </w:rPr>
-        <w:tab/>
-      </w:r>
-      <w:r>
-        <w:rPr>
-          <w:lang w:val="sv-SE"/>
-        </w:rPr>
-        <w:tab/>
-      </w:r>
-      <w:proofErr w:type="gramStart"/>
-      <w:r>
-        <w:rPr>
-          <w:lang w:val="sv-SE"/>
-        </w:rPr>
-        <w:t>N</w:t>
-      </w:r>
-      <w:r>
-        <w:rPr>
-          <w:lang w:val="sv-SE"/>
-        </w:rPr>
-        <w:t xml:space="preserve"> </w:t>
-      </w:r>
-      <w:r>
-        <w:rPr>
-          <w:lang w:val="sv-SE"/>
-        </w:rPr>
-        <w:t>( ingen</w:t>
-      </w:r>
-      <w:proofErr w:type="gramEnd"/>
-      <w:r>
-        <w:rPr>
-          <w:lang w:val="sv-SE"/>
-        </w:rPr>
-        <w:t xml:space="preserve"> paritets bit)</w:t>
-      </w:r>
+        <w:rPr>
+          <w:lang w:val="sv-SE"/>
+        </w:rPr>
+      </w:pPr>
     </w:p>
     <w:p>
       <w:pPr>
-        <w:spacing w:line="240" w:lineRule="auto"/>
-        <w:rPr>
-          <w:lang w:val="sv-SE"/>
-        </w:rPr>
-      </w:pPr>
-      <w:r>
-        <w:rPr>
-          <w:lang w:val="sv-SE"/>
-        </w:rPr>
-        <w:t>Stoppbitar:</w:t>
-      </w:r>
-      <w:r>
-        <w:rPr>
-          <w:lang w:val="sv-SE"/>
-        </w:rPr>
-        <w:tab/>
-        <w:t>1</w:t>
+        <w:rPr>
+          <w:b/>
+          <w:lang w:val="sv-SE"/>
+        </w:rPr>
+      </w:pPr>
+      <w:r>
+        <w:rPr>
+          <w:b/>
+          <w:lang w:val="sv-SE"/>
+        </w:rPr>
+        <w:t>Aktivering av virtuell länk</w:t>
       </w:r>
     </w:p>
     <w:p>
@@ -422,49 +259,11 @@
           <w:lang w:val="sv-SE"/>
         </w:rPr>
       </w:pPr>
-      <w:bookmarkStart w:id="0" w:name="_GoBack"/>
-      <w:bookmarkEnd w:id="0"/>
-    </w:p>
-    <w:p>
-      <w:pPr>
-        <w:rPr>
-          <w:b/>
-          <w:lang w:val="sv-SE"/>
-        </w:rPr>
-      </w:pPr>
-      <w:r>
-        <w:rPr>
-          <w:b/>
-          <w:lang w:val="sv-SE"/>
-        </w:rPr>
-        <w:t>Aktivering av virtuell länk</w:t>
-      </w:r>
-    </w:p>
-    <w:p>
-      <w:pPr>
-        <w:rPr>
-          <w:lang w:val="sv-SE"/>
-        </w:rPr>
-      </w:pPr>
-      <w:r>
-        <w:rPr>
-          <w:lang w:val="sv-SE"/>
-        </w:rPr>
-        <w:t xml:space="preserve">Vi följer hänvisningarna på </w:t>
-      </w:r>
-      <w:proofErr w:type="spellStart"/>
-      <w:r>
-        <w:rPr>
-          <w:lang w:val="sv-SE"/>
-        </w:rPr>
-        <w:t>vanhedens</w:t>
-      </w:r>
-      <w:proofErr w:type="spellEnd"/>
-      <w:r>
-        <w:rPr>
-          <w:lang w:val="sv-SE"/>
-        </w:rPr>
-        <w:t xml:space="preserve"> hemsida om </w:t>
+      <w:r>
+        <w:rPr>
+          <w:lang w:val="sv-SE"/>
+        </w:rPr>
+        <w:t xml:space="preserve">Vi följer hänvisningarna på vanhedens hemsida om </w:t>
       </w:r>
       <w:hyperlink r:id="rId6" w:history="1">
         <w:r>
@@ -475,6 +274,7 @@
           <w:t>Bluetooth</w:t>
         </w:r>
       </w:hyperlink>
+      <w:bookmarkEnd w:id="0"/>
     </w:p>
     <w:sectPr>
       <w:pgSz w:w="12240" w:h="15840"/>
@@ -488,7 +288,7 @@
 
 <file path=word/numbering.xml><?xml version="1.0" encoding="utf-8"?>
 <w:numbering xmlns:wpc="http://schemas.microsoft.com/office/word/2010/wordprocessingCanvas" xmlns:mc="http://schemas.openxmlformats.org/markup-compatibility/2006" xmlns:o="urn:schemas-microsoft-com:office:office" xmlns:r="http://schemas.openxmlformats.org/officeDocument/2006/relationships" xmlns:m="http://schemas.openxmlformats.org/officeDocument/2006/math" xmlns:v="urn:schemas-microsoft-com:vml" xmlns:wp14="http://schemas.microsoft.com/office/word/2010/wordprocessingDrawing" xmlns:wp="http://schemas.openxmlformats.org/drawingml/2006/wordprocessingDrawing" xmlns:w10="urn:schemas-microsoft-com:office:word" xmlns:w="http://schemas.openxmlformats.org/wordprocessingml/2006/main" xmlns:w14="http://schemas.microsoft.com/office/word/2010/wordml" xmlns:w15="http://schemas.microsoft.com/office/word/2012/wordml" xmlns:wpg="http://schemas.microsoft.com/office/word/2010/wordprocessingGroup" xmlns:wpi="http://schemas.microsoft.com/office/word/2010/wordprocessingInk" xmlns:wne="http://schemas.microsoft.com/office/word/2006/wordml" xmlns:wps="http://schemas.microsoft.com/office/word/2010/wordprocessingShape" mc:Ignorable="w14 w15 wp14">
-  <w:abstractNum w:abstractNumId="0" w15:restartNumberingAfterBreak="0">
+  <w:abstractNum w:abstractNumId="0">
     <w:nsid w:val="156C790E"/>
     <w:multiLevelType w:val="hybridMultilevel"/>
     <w:tmpl w:val="A3466012"/>
@@ -1319,7 +1119,7 @@
 </file>
 
 <file path=customXml/itemProps1.xml><?xml version="1.0" encoding="utf-8"?>
-<ds:datastoreItem xmlns:ds="http://schemas.openxmlformats.org/officeDocument/2006/customXml" ds:itemID="{97BACA91-C1B7-4A8D-A70D-FFE8B7E8308F}">
+<ds:datastoreItem xmlns:ds="http://schemas.openxmlformats.org/officeDocument/2006/customXml" ds:itemID="{B0C21126-50B5-4083-A4B9-0A7CA8D7DAD8}">
   <ds:schemaRefs>
     <ds:schemaRef ds:uri="http://schemas.openxmlformats.org/officeDocument/2006/bibliography"/>
   </ds:schemaRefs>

</xml_diff>